<commit_message>
DataBase script finished (prob) :shrug:
Added the screenshot to the analysis
</commit_message>
<xml_diff>
--- a/Análisis/4. DSI - Plataforma de distribución de videojuegos.docx
+++ b/Análisis/4. DSI - Plataforma de distribución de videojuegos.docx
@@ -1,10 +1,10 @@
 
 <file path=word/document.xml><?xml version="1.0" encoding="utf-8"?>
-<w:document xmlns:wpc="http://schemas.microsoft.com/office/word/2010/wordprocessingCanvas" xmlns:mc="http://schemas.openxmlformats.org/markup-compatibility/2006" xmlns:o="urn:schemas-microsoft-com:office:office" xmlns:r="http://schemas.openxmlformats.org/officeDocument/2006/relationships" xmlns:m="http://schemas.openxmlformats.org/officeDocument/2006/math" xmlns:v="urn:schemas-microsoft-com:vml" xmlns:wp14="http://schemas.microsoft.com/office/word/2010/wordprocessingDrawing" xmlns:wp="http://schemas.openxmlformats.org/drawingml/2006/wordprocessingDrawing" xmlns:w10="urn:schemas-microsoft-com:office:word" xmlns:w="http://schemas.openxmlformats.org/wordprocessingml/2006/main" xmlns:w14="http://schemas.microsoft.com/office/word/2010/wordml" xmlns:w15="http://schemas.microsoft.com/office/word/2012/wordml" xmlns:wpg="http://schemas.microsoft.com/office/word/2010/wordprocessingGroup" xmlns:wpi="http://schemas.microsoft.com/office/word/2010/wordprocessingInk" xmlns:wne="http://schemas.microsoft.com/office/word/2006/wordml" xmlns:wps="http://schemas.microsoft.com/office/word/2010/wordprocessingShape" mc:Ignorable="w14 w15 wp14">
+<w:document xmlns:wpc="http://schemas.microsoft.com/office/word/2010/wordprocessingCanvas" xmlns:cx="http://schemas.microsoft.com/office/drawing/2014/chartex" xmlns:cx1="http://schemas.microsoft.com/office/drawing/2015/9/8/chartex" xmlns:cx2="http://schemas.microsoft.com/office/drawing/2015/10/21/chartex" xmlns:cx3="http://schemas.microsoft.com/office/drawing/2016/5/9/chartex" xmlns:cx4="http://schemas.microsoft.com/office/drawing/2016/5/10/chartex" xmlns:cx5="http://schemas.microsoft.com/office/drawing/2016/5/11/chartex" xmlns:cx6="http://schemas.microsoft.com/office/drawing/2016/5/12/chartex" xmlns:cx7="http://schemas.microsoft.com/office/drawing/2016/5/13/chartex" xmlns:cx8="http://schemas.microsoft.com/office/drawing/2016/5/14/chartex" xmlns:mc="http://schemas.openxmlformats.org/markup-compatibility/2006" xmlns:aink="http://schemas.microsoft.com/office/drawing/2016/ink" xmlns:am3d="http://schemas.microsoft.com/office/drawing/2017/model3d" xmlns:o="urn:schemas-microsoft-com:office:office" xmlns:r="http://schemas.openxmlformats.org/officeDocument/2006/relationships" xmlns:m="http://schemas.openxmlformats.org/officeDocument/2006/math" xmlns:v="urn:schemas-microsoft-com:vml" xmlns:wp14="http://schemas.microsoft.com/office/word/2010/wordprocessingDrawing" xmlns:wp="http://schemas.openxmlformats.org/drawingml/2006/wordprocessingDrawing" xmlns:w10="urn:schemas-microsoft-com:office:word" xmlns:w="http://schemas.openxmlformats.org/wordprocessingml/2006/main" xmlns:w14="http://schemas.microsoft.com/office/word/2010/wordml" xmlns:w15="http://schemas.microsoft.com/office/word/2012/wordml" xmlns:w16cid="http://schemas.microsoft.com/office/word/2016/wordml/cid" xmlns:w16se="http://schemas.microsoft.com/office/word/2015/wordml/symex" xmlns:wpg="http://schemas.microsoft.com/office/word/2010/wordprocessingGroup" xmlns:wpi="http://schemas.microsoft.com/office/word/2010/wordprocessingInk" xmlns:wne="http://schemas.microsoft.com/office/word/2006/wordml" xmlns:wps="http://schemas.microsoft.com/office/word/2010/wordprocessingShape" mc:Ignorable="w14 w15 w16se w16cid wp14">
   <w:body>
     <w:p>
       <w:pPr>
-        <w:pStyle w:val="Ttulo1"/>
+        <w:pStyle w:val="Heading1"/>
         <w:jc w:val="center"/>
         <w:rPr>
           <w:rFonts w:cs="Arial"/>
@@ -13,7 +13,7 @@
     </w:p>
     <w:p>
       <w:pPr>
-        <w:pStyle w:val="Ttulo1"/>
+        <w:pStyle w:val="Heading1"/>
         <w:jc w:val="center"/>
         <w:rPr>
           <w:rFonts w:cs="Arial"/>
@@ -22,7 +22,7 @@
     </w:p>
     <w:p>
       <w:pPr>
-        <w:pStyle w:val="Ttulo1"/>
+        <w:pStyle w:val="Heading1"/>
         <w:jc w:val="center"/>
         <w:rPr>
           <w:rFonts w:cs="Arial"/>
@@ -31,7 +31,7 @@
     </w:p>
     <w:p>
       <w:pPr>
-        <w:pStyle w:val="Ttulo1"/>
+        <w:pStyle w:val="Heading1"/>
         <w:jc w:val="center"/>
         <w:rPr>
           <w:rFonts w:cs="Arial"/>
@@ -40,7 +40,7 @@
     </w:p>
     <w:p>
       <w:pPr>
-        <w:pStyle w:val="Ttulo1"/>
+        <w:pStyle w:val="Heading1"/>
         <w:jc w:val="center"/>
         <w:rPr>
           <w:rFonts w:cs="Arial"/>
@@ -49,7 +49,7 @@
     </w:p>
     <w:p>
       <w:pPr>
-        <w:pStyle w:val="Ttulo1"/>
+        <w:pStyle w:val="Heading1"/>
         <w:jc w:val="center"/>
         <w:rPr>
           <w:rFonts w:cs="Arial"/>
@@ -58,7 +58,7 @@
     </w:p>
     <w:p>
       <w:pPr>
-        <w:pStyle w:val="Ttulo1"/>
+        <w:pStyle w:val="Heading1"/>
         <w:jc w:val="center"/>
         <w:rPr>
           <w:rFonts w:cs="Arial"/>
@@ -67,7 +67,7 @@
     </w:p>
     <w:p>
       <w:pPr>
-        <w:pStyle w:val="Ttulo1"/>
+        <w:pStyle w:val="Heading1"/>
         <w:jc w:val="center"/>
         <w:rPr>
           <w:rFonts w:cs="Arial"/>
@@ -76,7 +76,7 @@
     </w:p>
     <w:p>
       <w:pPr>
-        <w:pStyle w:val="Ttulo1"/>
+        <w:pStyle w:val="Heading1"/>
         <w:jc w:val="center"/>
         <w:rPr>
           <w:rFonts w:cs="Arial"/>
@@ -93,7 +93,7 @@
     </w:p>
     <w:p>
       <w:pPr>
-        <w:pStyle w:val="Ttulo1"/>
+        <w:pStyle w:val="Heading1"/>
         <w:jc w:val="center"/>
         <w:rPr>
           <w:rFonts w:cs="Arial"/>
@@ -110,7 +110,7 @@
     </w:p>
     <w:p>
       <w:pPr>
-        <w:pStyle w:val="Ttulo2"/>
+        <w:pStyle w:val="Heading2"/>
         <w:jc w:val="center"/>
         <w:rPr>
           <w:rFonts w:cs="Arial"/>
@@ -136,7 +136,7 @@
     <w:p/>
     <w:p>
       <w:pPr>
-        <w:pStyle w:val="Ttulo1"/>
+        <w:pStyle w:val="Heading1"/>
         <w:jc w:val="center"/>
       </w:pPr>
       <w:r>
@@ -154,7 +154,7 @@
     </w:p>
     <w:p>
       <w:pPr>
-        <w:pStyle w:val="Ttulo1"/>
+        <w:pStyle w:val="Heading1"/>
       </w:pPr>
       <w:r>
         <w:lastRenderedPageBreak/>
@@ -163,7 +163,7 @@
     </w:p>
     <w:p>
       <w:pPr>
-        <w:pStyle w:val="Prrafodelista"/>
+        <w:pStyle w:val="ListParagraph"/>
         <w:numPr>
           <w:ilvl w:val="0"/>
           <w:numId w:val="15"/>
@@ -185,7 +185,7 @@
     </w:p>
     <w:p>
       <w:pPr>
-        <w:pStyle w:val="Prrafodelista"/>
+        <w:pStyle w:val="ListParagraph"/>
         <w:numPr>
           <w:ilvl w:val="1"/>
           <w:numId w:val="15"/>
@@ -207,7 +207,7 @@
     </w:p>
     <w:p>
       <w:pPr>
-        <w:pStyle w:val="Prrafodelista"/>
+        <w:pStyle w:val="ListParagraph"/>
         <w:numPr>
           <w:ilvl w:val="1"/>
           <w:numId w:val="15"/>
@@ -229,7 +229,7 @@
     </w:p>
     <w:p>
       <w:pPr>
-        <w:pStyle w:val="Prrafodelista"/>
+        <w:pStyle w:val="ListParagraph"/>
         <w:numPr>
           <w:ilvl w:val="0"/>
           <w:numId w:val="15"/>
@@ -251,7 +251,7 @@
     </w:p>
     <w:p>
       <w:pPr>
-        <w:pStyle w:val="Prrafodelista"/>
+        <w:pStyle w:val="ListParagraph"/>
         <w:numPr>
           <w:ilvl w:val="0"/>
           <w:numId w:val="15"/>
@@ -273,7 +273,7 @@
     </w:p>
     <w:p>
       <w:pPr>
-        <w:pStyle w:val="Prrafodelista"/>
+        <w:pStyle w:val="ListParagraph"/>
         <w:numPr>
           <w:ilvl w:val="0"/>
           <w:numId w:val="15"/>
@@ -295,7 +295,7 @@
     </w:p>
     <w:p>
       <w:pPr>
-        <w:pStyle w:val="Prrafodelista"/>
+        <w:pStyle w:val="ListParagraph"/>
         <w:numPr>
           <w:ilvl w:val="0"/>
           <w:numId w:val="15"/>
@@ -317,7 +317,7 @@
     </w:p>
     <w:p>
       <w:pPr>
-        <w:pStyle w:val="Prrafodelista"/>
+        <w:pStyle w:val="ListParagraph"/>
         <w:numPr>
           <w:ilvl w:val="0"/>
           <w:numId w:val="15"/>
@@ -346,7 +346,7 @@
     </w:p>
     <w:p>
       <w:pPr>
-        <w:pStyle w:val="Ttulo1"/>
+        <w:pStyle w:val="Heading1"/>
         <w:numPr>
           <w:ilvl w:val="0"/>
           <w:numId w:val="16"/>
@@ -359,7 +359,7 @@
     </w:p>
     <w:p>
       <w:pPr>
-        <w:pStyle w:val="Ttulo2"/>
+        <w:pStyle w:val="Heading2"/>
         <w:numPr>
           <w:ilvl w:val="1"/>
           <w:numId w:val="16"/>
@@ -424,7 +424,7 @@
     </w:p>
     <w:p>
       <w:pPr>
-        <w:pStyle w:val="Ttulo2"/>
+        <w:pStyle w:val="Heading2"/>
         <w:numPr>
           <w:ilvl w:val="1"/>
           <w:numId w:val="16"/>
@@ -436,7 +436,7 @@
     </w:p>
     <w:tbl>
       <w:tblPr>
-        <w:tblStyle w:val="Tablaconcuadrcula"/>
+        <w:tblStyle w:val="TableGrid"/>
         <w:tblW w:w="0" w:type="auto"/>
         <w:tblLook w:val="04A0" w:firstRow="1" w:lastRow="0" w:firstColumn="1" w:lastColumn="0" w:noHBand="0" w:noVBand="1"/>
       </w:tblPr>
@@ -699,7 +699,7 @@
     <w:p/>
     <w:p>
       <w:pPr>
-        <w:pStyle w:val="Ttulo1"/>
+        <w:pStyle w:val="Heading1"/>
         <w:numPr>
           <w:ilvl w:val="0"/>
           <w:numId w:val="16"/>
@@ -721,8 +721,6 @@
       <w:r>
         <w:t>.</w:t>
       </w:r>
-      <w:bookmarkStart w:id="0" w:name="_GoBack"/>
-      <w:bookmarkEnd w:id="0"/>
     </w:p>
     <w:p>
       <w:pPr>
@@ -731,7 +729,7 @@
     </w:p>
     <w:p>
       <w:pPr>
-        <w:pStyle w:val="Ttulo1"/>
+        <w:pStyle w:val="Heading1"/>
         <w:numPr>
           <w:ilvl w:val="0"/>
           <w:numId w:val="16"/>
@@ -742,14 +740,52 @@
       </w:r>
     </w:p>
     <w:p>
-      <w:r>
-        <w:t>Diagrama de la base de datos</w:t>
-      </w:r>
-    </w:p>
-    <w:p/>
-    <w:p>
-      <w:pPr>
-        <w:pStyle w:val="Ttulo1"/>
+      <w:bookmarkStart w:id="0" w:name="_GoBack"/>
+      <w:bookmarkEnd w:id="0"/>
+      <w:r>
+        <w:rPr>
+          <w:noProof/>
+        </w:rPr>
+        <w:drawing>
+          <wp:inline distT="0" distB="0" distL="0" distR="0" wp14:anchorId="135FEE38" wp14:editId="46002C51">
+            <wp:extent cx="5400040" cy="3938270"/>
+            <wp:effectExtent l="0" t="0" r="0" b="5080"/>
+            <wp:docPr id="1" name="Picture 1"/>
+            <wp:cNvGraphicFramePr>
+              <a:graphicFrameLocks xmlns:a="http://schemas.openxmlformats.org/drawingml/2006/main" noChangeAspect="1"/>
+            </wp:cNvGraphicFramePr>
+            <a:graphic xmlns:a="http://schemas.openxmlformats.org/drawingml/2006/main">
+              <a:graphicData uri="http://schemas.openxmlformats.org/drawingml/2006/picture">
+                <pic:pic xmlns:pic="http://schemas.openxmlformats.org/drawingml/2006/picture">
+                  <pic:nvPicPr>
+                    <pic:cNvPr id="1" name=""/>
+                    <pic:cNvPicPr/>
+                  </pic:nvPicPr>
+                  <pic:blipFill>
+                    <a:blip r:embed="rId8"/>
+                    <a:stretch>
+                      <a:fillRect/>
+                    </a:stretch>
+                  </pic:blipFill>
+                  <pic:spPr>
+                    <a:xfrm>
+                      <a:off x="0" y="0"/>
+                      <a:ext cx="5400040" cy="3938270"/>
+                    </a:xfrm>
+                    <a:prstGeom prst="rect">
+                      <a:avLst/>
+                    </a:prstGeom>
+                  </pic:spPr>
+                </pic:pic>
+              </a:graphicData>
+            </a:graphic>
+          </wp:inline>
+        </w:drawing>
+      </w:r>
+    </w:p>
+    <w:p>
+      <w:pPr>
+        <w:pStyle w:val="Heading1"/>
         <w:numPr>
           <w:ilvl w:val="0"/>
           <w:numId w:val="16"/>
@@ -764,7 +800,11 @@
         <w:spacing w:line="480" w:lineRule="auto"/>
       </w:pPr>
       <w:r>
-        <w:t>La aplicación no necesita de datos externos de ningún tipo salvo los videojuegos que se vayan añadiendo de forma progresiva a la plataforma, ya que esa es su finalidad. Al principio de la aplicación no habrá ningún videojuego ni ningún usuario, y a medida que los desarrolladores vayan pidiendo subir sus videojuegos y los usuarios se vayan registrando para jugarlos, la aplicación crecerá.</w:t>
+        <w:t xml:space="preserve">La aplicación no necesita de datos externos de ningún tipo salvo los videojuegos que se vayan añadiendo de forma progresiva a la plataforma, ya que esa es su finalidad. Al principio de la aplicación no habrá ningún videojuego ni ningún usuario, y a medida que los desarrolladores vayan pidiendo subir sus </w:t>
+      </w:r>
+      <w:r>
+        <w:lastRenderedPageBreak/>
+        <w:t>videojuegos y los usuarios se vayan registrando para jugarlos, la aplicación crecerá.</w:t>
       </w:r>
     </w:p>
     <w:p>
@@ -778,7 +818,7 @@
     <w:p/>
     <w:p>
       <w:pPr>
-        <w:pStyle w:val="Ttulo1"/>
+        <w:pStyle w:val="Heading1"/>
         <w:numPr>
           <w:ilvl w:val="0"/>
           <w:numId w:val="16"/>
@@ -793,11 +833,7 @@
         <w:spacing w:line="480" w:lineRule="auto"/>
       </w:pPr>
       <w:r>
-        <w:t xml:space="preserve">Las pruebas se realizarán a medida que se vayan programando los diferentes módulos que conforman la aplicación. Una vez pasen todas las pruebas </w:t>
-      </w:r>
-      <w:r>
-        <w:lastRenderedPageBreak/>
-        <w:t>correctamente, se implantarán junto al resto de módulos, y una vez implantados se realizarán más pruebas en conjunto para comprobar que todo funciona de acuerdo a como debería.</w:t>
+        <w:t>Las pruebas se realizarán a medida que se vayan programando los diferentes módulos que conforman la aplicación. Una vez pasen todas las pruebas correctamente, se implantarán junto al resto de módulos, y una vez implantados se realizarán más pruebas en conjunto para comprobar que todo funciona de acuerdo a como debería.</w:t>
       </w:r>
     </w:p>
     <w:p>
@@ -810,7 +846,7 @@
     </w:p>
     <w:tbl>
       <w:tblPr>
-        <w:tblStyle w:val="Tablaconcuadrcula"/>
+        <w:tblStyle w:val="TableGrid"/>
         <w:tblW w:w="0" w:type="auto"/>
         <w:tblLayout w:type="fixed"/>
         <w:tblLook w:val="04A0" w:firstRow="1" w:lastRow="0" w:firstColumn="1" w:lastColumn="0" w:noHBand="0" w:noVBand="1"/>
@@ -1104,6 +1140,7 @@
           </w:tcPr>
           <w:p>
             <w:r>
+              <w:lastRenderedPageBreak/>
               <w:t>PR</w:t>
             </w:r>
             <w:r>
@@ -1134,7 +1171,7 @@
     <w:p/>
     <w:p/>
     <w:sectPr>
-      <w:headerReference w:type="first" r:id="rId8"/>
+      <w:headerReference w:type="first" r:id="rId9"/>
       <w:pgSz w:w="11906" w:h="16838"/>
       <w:pgMar w:top="1417" w:right="1701" w:bottom="1417" w:left="1701" w:header="708" w:footer="708" w:gutter="0"/>
       <w:pgNumType w:start="1"/>
@@ -1147,7 +1184,7 @@
 </file>
 
 <file path=word/endnotes.xml><?xml version="1.0" encoding="utf-8"?>
-<w:endnotes xmlns:wpc="http://schemas.microsoft.com/office/word/2010/wordprocessingCanvas" xmlns:mc="http://schemas.openxmlformats.org/markup-compatibility/2006" xmlns:o="urn:schemas-microsoft-com:office:office" xmlns:r="http://schemas.openxmlformats.org/officeDocument/2006/relationships" xmlns:m="http://schemas.openxmlformats.org/officeDocument/2006/math" xmlns:v="urn:schemas-microsoft-com:vml" xmlns:wp14="http://schemas.microsoft.com/office/word/2010/wordprocessingDrawing" xmlns:wp="http://schemas.openxmlformats.org/drawingml/2006/wordprocessingDrawing" xmlns:w10="urn:schemas-microsoft-com:office:word" xmlns:w="http://schemas.openxmlformats.org/wordprocessingml/2006/main" xmlns:w14="http://schemas.microsoft.com/office/word/2010/wordml" xmlns:w15="http://schemas.microsoft.com/office/word/2012/wordml" xmlns:wpg="http://schemas.microsoft.com/office/word/2010/wordprocessingGroup" xmlns:wpi="http://schemas.microsoft.com/office/word/2010/wordprocessingInk" xmlns:wne="http://schemas.microsoft.com/office/word/2006/wordml" xmlns:wps="http://schemas.microsoft.com/office/word/2010/wordprocessingShape" mc:Ignorable="w14 w15 wp14">
+<w:endnotes xmlns:wpc="http://schemas.microsoft.com/office/word/2010/wordprocessingCanvas" xmlns:cx="http://schemas.microsoft.com/office/drawing/2014/chartex" xmlns:cx1="http://schemas.microsoft.com/office/drawing/2015/9/8/chartex" xmlns:cx2="http://schemas.microsoft.com/office/drawing/2015/10/21/chartex" xmlns:cx3="http://schemas.microsoft.com/office/drawing/2016/5/9/chartex" xmlns:cx4="http://schemas.microsoft.com/office/drawing/2016/5/10/chartex" xmlns:cx5="http://schemas.microsoft.com/office/drawing/2016/5/11/chartex" xmlns:cx6="http://schemas.microsoft.com/office/drawing/2016/5/12/chartex" xmlns:cx7="http://schemas.microsoft.com/office/drawing/2016/5/13/chartex" xmlns:cx8="http://schemas.microsoft.com/office/drawing/2016/5/14/chartex" xmlns:mc="http://schemas.openxmlformats.org/markup-compatibility/2006" xmlns:aink="http://schemas.microsoft.com/office/drawing/2016/ink" xmlns:am3d="http://schemas.microsoft.com/office/drawing/2017/model3d" xmlns:o="urn:schemas-microsoft-com:office:office" xmlns:r="http://schemas.openxmlformats.org/officeDocument/2006/relationships" xmlns:m="http://schemas.openxmlformats.org/officeDocument/2006/math" xmlns:v="urn:schemas-microsoft-com:vml" xmlns:wp14="http://schemas.microsoft.com/office/word/2010/wordprocessingDrawing" xmlns:wp="http://schemas.openxmlformats.org/drawingml/2006/wordprocessingDrawing" xmlns:w10="urn:schemas-microsoft-com:office:word" xmlns:w="http://schemas.openxmlformats.org/wordprocessingml/2006/main" xmlns:w14="http://schemas.microsoft.com/office/word/2010/wordml" xmlns:w15="http://schemas.microsoft.com/office/word/2012/wordml" xmlns:w16cid="http://schemas.microsoft.com/office/word/2016/wordml/cid" xmlns:w16se="http://schemas.microsoft.com/office/word/2015/wordml/symex" xmlns:wpg="http://schemas.microsoft.com/office/word/2010/wordprocessingGroup" xmlns:wpi="http://schemas.microsoft.com/office/word/2010/wordprocessingInk" xmlns:wne="http://schemas.microsoft.com/office/word/2006/wordml" xmlns:wps="http://schemas.microsoft.com/office/word/2010/wordprocessingShape" mc:Ignorable="w14 w15 w16se w16cid wp14">
   <w:endnote w:type="separator" w:id="-1">
     <w:p>
       <w:pPr>
@@ -1172,7 +1209,7 @@
 </file>
 
 <file path=word/footnotes.xml><?xml version="1.0" encoding="utf-8"?>
-<w:footnotes xmlns:wpc="http://schemas.microsoft.com/office/word/2010/wordprocessingCanvas" xmlns:mc="http://schemas.openxmlformats.org/markup-compatibility/2006" xmlns:o="urn:schemas-microsoft-com:office:office" xmlns:r="http://schemas.openxmlformats.org/officeDocument/2006/relationships" xmlns:m="http://schemas.openxmlformats.org/officeDocument/2006/math" xmlns:v="urn:schemas-microsoft-com:vml" xmlns:wp14="http://schemas.microsoft.com/office/word/2010/wordprocessingDrawing" xmlns:wp="http://schemas.openxmlformats.org/drawingml/2006/wordprocessingDrawing" xmlns:w10="urn:schemas-microsoft-com:office:word" xmlns:w="http://schemas.openxmlformats.org/wordprocessingml/2006/main" xmlns:w14="http://schemas.microsoft.com/office/word/2010/wordml" xmlns:w15="http://schemas.microsoft.com/office/word/2012/wordml" xmlns:wpg="http://schemas.microsoft.com/office/word/2010/wordprocessingGroup" xmlns:wpi="http://schemas.microsoft.com/office/word/2010/wordprocessingInk" xmlns:wne="http://schemas.microsoft.com/office/word/2006/wordml" xmlns:wps="http://schemas.microsoft.com/office/word/2010/wordprocessingShape" mc:Ignorable="w14 w15 wp14">
+<w:footnotes xmlns:wpc="http://schemas.microsoft.com/office/word/2010/wordprocessingCanvas" xmlns:cx="http://schemas.microsoft.com/office/drawing/2014/chartex" xmlns:cx1="http://schemas.microsoft.com/office/drawing/2015/9/8/chartex" xmlns:cx2="http://schemas.microsoft.com/office/drawing/2015/10/21/chartex" xmlns:cx3="http://schemas.microsoft.com/office/drawing/2016/5/9/chartex" xmlns:cx4="http://schemas.microsoft.com/office/drawing/2016/5/10/chartex" xmlns:cx5="http://schemas.microsoft.com/office/drawing/2016/5/11/chartex" xmlns:cx6="http://schemas.microsoft.com/office/drawing/2016/5/12/chartex" xmlns:cx7="http://schemas.microsoft.com/office/drawing/2016/5/13/chartex" xmlns:cx8="http://schemas.microsoft.com/office/drawing/2016/5/14/chartex" xmlns:mc="http://schemas.openxmlformats.org/markup-compatibility/2006" xmlns:aink="http://schemas.microsoft.com/office/drawing/2016/ink" xmlns:am3d="http://schemas.microsoft.com/office/drawing/2017/model3d" xmlns:o="urn:schemas-microsoft-com:office:office" xmlns:r="http://schemas.openxmlformats.org/officeDocument/2006/relationships" xmlns:m="http://schemas.openxmlformats.org/officeDocument/2006/math" xmlns:v="urn:schemas-microsoft-com:vml" xmlns:wp14="http://schemas.microsoft.com/office/word/2010/wordprocessingDrawing" xmlns:wp="http://schemas.openxmlformats.org/drawingml/2006/wordprocessingDrawing" xmlns:w10="urn:schemas-microsoft-com:office:word" xmlns:w="http://schemas.openxmlformats.org/wordprocessingml/2006/main" xmlns:w14="http://schemas.microsoft.com/office/word/2010/wordml" xmlns:w15="http://schemas.microsoft.com/office/word/2012/wordml" xmlns:w16cid="http://schemas.microsoft.com/office/word/2016/wordml/cid" xmlns:w16se="http://schemas.microsoft.com/office/word/2015/wordml/symex" xmlns:wpg="http://schemas.microsoft.com/office/word/2010/wordprocessingGroup" xmlns:wpi="http://schemas.microsoft.com/office/word/2010/wordprocessingInk" xmlns:wne="http://schemas.microsoft.com/office/word/2006/wordml" xmlns:wps="http://schemas.microsoft.com/office/word/2010/wordprocessingShape" mc:Ignorable="w14 w15 w16se w16cid wp14">
   <w:footnote w:type="separator" w:id="-1">
     <w:p>
       <w:pPr>
@@ -1197,7 +1234,7 @@
 </file>
 
 <file path=word/header1.xml><?xml version="1.0" encoding="utf-8"?>
-<w:hdr xmlns:wpc="http://schemas.microsoft.com/office/word/2010/wordprocessingCanvas" xmlns:mc="http://schemas.openxmlformats.org/markup-compatibility/2006" xmlns:o="urn:schemas-microsoft-com:office:office" xmlns:r="http://schemas.openxmlformats.org/officeDocument/2006/relationships" xmlns:m="http://schemas.openxmlformats.org/officeDocument/2006/math" xmlns:v="urn:schemas-microsoft-com:vml" xmlns:wp14="http://schemas.microsoft.com/office/word/2010/wordprocessingDrawing" xmlns:wp="http://schemas.openxmlformats.org/drawingml/2006/wordprocessingDrawing" xmlns:w10="urn:schemas-microsoft-com:office:word" xmlns:w="http://schemas.openxmlformats.org/wordprocessingml/2006/main" xmlns:w14="http://schemas.microsoft.com/office/word/2010/wordml" xmlns:w15="http://schemas.microsoft.com/office/word/2012/wordml" xmlns:wpg="http://schemas.microsoft.com/office/word/2010/wordprocessingGroup" xmlns:wpi="http://schemas.microsoft.com/office/word/2010/wordprocessingInk" xmlns:wne="http://schemas.microsoft.com/office/word/2006/wordml" xmlns:wps="http://schemas.microsoft.com/office/word/2010/wordprocessingShape" mc:Ignorable="w14 w15 wp14">
+<w:hdr xmlns:wpc="http://schemas.microsoft.com/office/word/2010/wordprocessingCanvas" xmlns:cx="http://schemas.microsoft.com/office/drawing/2014/chartex" xmlns:cx1="http://schemas.microsoft.com/office/drawing/2015/9/8/chartex" xmlns:cx2="http://schemas.microsoft.com/office/drawing/2015/10/21/chartex" xmlns:cx3="http://schemas.microsoft.com/office/drawing/2016/5/9/chartex" xmlns:cx4="http://schemas.microsoft.com/office/drawing/2016/5/10/chartex" xmlns:cx5="http://schemas.microsoft.com/office/drawing/2016/5/11/chartex" xmlns:cx6="http://schemas.microsoft.com/office/drawing/2016/5/12/chartex" xmlns:cx7="http://schemas.microsoft.com/office/drawing/2016/5/13/chartex" xmlns:cx8="http://schemas.microsoft.com/office/drawing/2016/5/14/chartex" xmlns:mc="http://schemas.openxmlformats.org/markup-compatibility/2006" xmlns:aink="http://schemas.microsoft.com/office/drawing/2016/ink" xmlns:am3d="http://schemas.microsoft.com/office/drawing/2017/model3d" xmlns:o="urn:schemas-microsoft-com:office:office" xmlns:r="http://schemas.openxmlformats.org/officeDocument/2006/relationships" xmlns:m="http://schemas.openxmlformats.org/officeDocument/2006/math" xmlns:v="urn:schemas-microsoft-com:vml" xmlns:wp14="http://schemas.microsoft.com/office/word/2010/wordprocessingDrawing" xmlns:wp="http://schemas.openxmlformats.org/drawingml/2006/wordprocessingDrawing" xmlns:w10="urn:schemas-microsoft-com:office:word" xmlns:w="http://schemas.openxmlformats.org/wordprocessingml/2006/main" xmlns:w14="http://schemas.microsoft.com/office/word/2010/wordml" xmlns:w15="http://schemas.microsoft.com/office/word/2012/wordml" xmlns:w16cid="http://schemas.microsoft.com/office/word/2016/wordml/cid" xmlns:w16se="http://schemas.microsoft.com/office/word/2015/wordml/symex" xmlns:wpg="http://schemas.microsoft.com/office/word/2010/wordprocessingGroup" xmlns:wpi="http://schemas.microsoft.com/office/word/2010/wordprocessingInk" xmlns:wne="http://schemas.microsoft.com/office/word/2006/wordml" xmlns:wps="http://schemas.microsoft.com/office/word/2010/wordprocessingShape" mc:Ignorable="w14 w15 w16se w16cid wp14">
   <w:sdt>
     <w:sdtPr>
       <w:id w:val="1334103242"/>
@@ -1210,7 +1247,7 @@
     <w:sdtContent>
       <w:p>
         <w:pPr>
-          <w:pStyle w:val="Encabezado"/>
+          <w:pStyle w:val="Header"/>
           <w:jc w:val="right"/>
         </w:pPr>
         <w:r>
@@ -1236,14 +1273,14 @@
   </w:sdt>
   <w:p>
     <w:pPr>
-      <w:pStyle w:val="Encabezado"/>
+      <w:pStyle w:val="Header"/>
     </w:pPr>
   </w:p>
 </w:hdr>
 </file>
 
 <file path=word/numbering.xml><?xml version="1.0" encoding="utf-8"?>
-<w:numbering xmlns:wpc="http://schemas.microsoft.com/office/word/2010/wordprocessingCanvas" xmlns:mc="http://schemas.openxmlformats.org/markup-compatibility/2006" xmlns:o="urn:schemas-microsoft-com:office:office" xmlns:r="http://schemas.openxmlformats.org/officeDocument/2006/relationships" xmlns:m="http://schemas.openxmlformats.org/officeDocument/2006/math" xmlns:v="urn:schemas-microsoft-com:vml" xmlns:wp14="http://schemas.microsoft.com/office/word/2010/wordprocessingDrawing" xmlns:wp="http://schemas.openxmlformats.org/drawingml/2006/wordprocessingDrawing" xmlns:w10="urn:schemas-microsoft-com:office:word" xmlns:w="http://schemas.openxmlformats.org/wordprocessingml/2006/main" xmlns:w14="http://schemas.microsoft.com/office/word/2010/wordml" xmlns:w15="http://schemas.microsoft.com/office/word/2012/wordml" xmlns:wpg="http://schemas.microsoft.com/office/word/2010/wordprocessingGroup" xmlns:wpi="http://schemas.microsoft.com/office/word/2010/wordprocessingInk" xmlns:wne="http://schemas.microsoft.com/office/word/2006/wordml" xmlns:wps="http://schemas.microsoft.com/office/word/2010/wordprocessingShape" mc:Ignorable="w14 w15 wp14">
+<w:numbering xmlns:wpc="http://schemas.microsoft.com/office/word/2010/wordprocessingCanvas" xmlns:cx="http://schemas.microsoft.com/office/drawing/2014/chartex" xmlns:cx1="http://schemas.microsoft.com/office/drawing/2015/9/8/chartex" xmlns:cx2="http://schemas.microsoft.com/office/drawing/2015/10/21/chartex" xmlns:cx3="http://schemas.microsoft.com/office/drawing/2016/5/9/chartex" xmlns:cx4="http://schemas.microsoft.com/office/drawing/2016/5/10/chartex" xmlns:cx5="http://schemas.microsoft.com/office/drawing/2016/5/11/chartex" xmlns:cx6="http://schemas.microsoft.com/office/drawing/2016/5/12/chartex" xmlns:cx7="http://schemas.microsoft.com/office/drawing/2016/5/13/chartex" xmlns:cx8="http://schemas.microsoft.com/office/drawing/2016/5/14/chartex" xmlns:mc="http://schemas.openxmlformats.org/markup-compatibility/2006" xmlns:aink="http://schemas.microsoft.com/office/drawing/2016/ink" xmlns:am3d="http://schemas.microsoft.com/office/drawing/2017/model3d" xmlns:o="urn:schemas-microsoft-com:office:office" xmlns:r="http://schemas.openxmlformats.org/officeDocument/2006/relationships" xmlns:m="http://schemas.openxmlformats.org/officeDocument/2006/math" xmlns:v="urn:schemas-microsoft-com:vml" xmlns:wp14="http://schemas.microsoft.com/office/word/2010/wordprocessingDrawing" xmlns:wp="http://schemas.openxmlformats.org/drawingml/2006/wordprocessingDrawing" xmlns:w10="urn:schemas-microsoft-com:office:word" xmlns:w="http://schemas.openxmlformats.org/wordprocessingml/2006/main" xmlns:w14="http://schemas.microsoft.com/office/word/2010/wordml" xmlns:w15="http://schemas.microsoft.com/office/word/2012/wordml" xmlns:w16cid="http://schemas.microsoft.com/office/word/2016/wordml/cid" xmlns:w16se="http://schemas.microsoft.com/office/word/2015/wordml/symex" xmlns:wpg="http://schemas.microsoft.com/office/word/2010/wordprocessingGroup" xmlns:wpi="http://schemas.microsoft.com/office/word/2010/wordprocessingInk" xmlns:wne="http://schemas.microsoft.com/office/word/2006/wordml" xmlns:wps="http://schemas.microsoft.com/office/word/2010/wordprocessingShape" mc:Ignorable="w14 w15 w16se w16cid wp14">
   <w:abstractNum w:abstractNumId="0" w15:restartNumberingAfterBreak="0">
     <w:nsid w:val="084D2679"/>
     <w:multiLevelType w:val="hybridMultilevel"/>
@@ -3122,7 +3159,7 @@
 </file>
 
 <file path=word/styles.xml><?xml version="1.0" encoding="utf-8"?>
-<w:styles xmlns:mc="http://schemas.openxmlformats.org/markup-compatibility/2006" xmlns:r="http://schemas.openxmlformats.org/officeDocument/2006/relationships" xmlns:w="http://schemas.openxmlformats.org/wordprocessingml/2006/main" xmlns:w14="http://schemas.microsoft.com/office/word/2010/wordml" xmlns:w15="http://schemas.microsoft.com/office/word/2012/wordml" mc:Ignorable="w14 w15">
+<w:styles xmlns:mc="http://schemas.openxmlformats.org/markup-compatibility/2006" xmlns:r="http://schemas.openxmlformats.org/officeDocument/2006/relationships" xmlns:w="http://schemas.openxmlformats.org/wordprocessingml/2006/main" xmlns:w14="http://schemas.microsoft.com/office/word/2010/wordml" xmlns:w15="http://schemas.microsoft.com/office/word/2012/wordml" xmlns:w16cid="http://schemas.microsoft.com/office/word/2016/wordml/cid" xmlns:w16se="http://schemas.microsoft.com/office/word/2015/wordml/symex" mc:Ignorable="w14 w15 w16se w16cid">
   <w:docDefaults>
     <w:rPrDefault>
       <w:rPr>
@@ -3138,7 +3175,7 @@
       </w:pPr>
     </w:pPrDefault>
   </w:docDefaults>
-  <w:latentStyles w:defLockedState="0" w:defUIPriority="99" w:defSemiHidden="0" w:defUnhideWhenUsed="0" w:defQFormat="0" w:count="371">
+  <w:latentStyles w:defLockedState="0" w:defUIPriority="99" w:defSemiHidden="0" w:defUnhideWhenUsed="0" w:defQFormat="0" w:count="376">
     <w:lsdException w:name="Normal" w:uiPriority="0" w:qFormat="1"/>
     <w:lsdException w:name="heading 1" w:uiPriority="9" w:qFormat="1"/>
     <w:lsdException w:name="heading 2" w:semiHidden="1" w:uiPriority="9" w:unhideWhenUsed="1" w:qFormat="1"/>
@@ -3244,7 +3281,6 @@
     <w:lsdException w:name="HTML Sample" w:semiHidden="1" w:unhideWhenUsed="1"/>
     <w:lsdException w:name="HTML Typewriter" w:semiHidden="1" w:unhideWhenUsed="1"/>
     <w:lsdException w:name="HTML Variable" w:semiHidden="1" w:unhideWhenUsed="1"/>
-    <w:lsdException w:name="Normal Table" w:semiHidden="1" w:unhideWhenUsed="1"/>
     <w:lsdException w:name="annotation subject" w:semiHidden="1" w:unhideWhenUsed="1"/>
     <w:lsdException w:name="No List" w:semiHidden="1" w:unhideWhenUsed="1"/>
     <w:lsdException w:name="Outline List 1" w:semiHidden="1" w:unhideWhenUsed="1"/>
@@ -3287,11 +3323,8 @@
     <w:lsdException w:name="Table Contemporary" w:semiHidden="1" w:unhideWhenUsed="1"/>
     <w:lsdException w:name="Table Elegant" w:semiHidden="1" w:unhideWhenUsed="1"/>
     <w:lsdException w:name="Table Professional" w:semiHidden="1" w:unhideWhenUsed="1"/>
-    <w:lsdException w:name="Table Subtle 1" w:semiHidden="1" w:unhideWhenUsed="1"/>
     <w:lsdException w:name="Table Subtle 2" w:semiHidden="1" w:unhideWhenUsed="1"/>
     <w:lsdException w:name="Table Web 1" w:semiHidden="1" w:unhideWhenUsed="1"/>
-    <w:lsdException w:name="Table Web 2" w:semiHidden="1" w:unhideWhenUsed="1"/>
-    <w:lsdException w:name="Table Web 3" w:semiHidden="1" w:unhideWhenUsed="1"/>
     <w:lsdException w:name="Balloon Text" w:semiHidden="1" w:unhideWhenUsed="1"/>
     <w:lsdException w:name="Table Grid" w:uiPriority="39"/>
     <w:lsdException w:name="Table Theme" w:semiHidden="1" w:unhideWhenUsed="1"/>
@@ -3510,6 +3543,11 @@
     <w:lsdException w:name="List Table 5 Dark Accent 6" w:uiPriority="50"/>
     <w:lsdException w:name="List Table 6 Colorful Accent 6" w:uiPriority="51"/>
     <w:lsdException w:name="List Table 7 Colorful Accent 6" w:uiPriority="52"/>
+    <w:lsdException w:name="Mention" w:semiHidden="1" w:unhideWhenUsed="1"/>
+    <w:lsdException w:name="Smart Hyperlink" w:semiHidden="1" w:unhideWhenUsed="1"/>
+    <w:lsdException w:name="Hashtag" w:semiHidden="1" w:unhideWhenUsed="1"/>
+    <w:lsdException w:name="Unresolved Mention" w:semiHidden="1" w:unhideWhenUsed="1"/>
+    <w:lsdException w:name="Smart Link" w:semiHidden="1" w:unhideWhenUsed="1"/>
   </w:latentStyles>
   <w:style w:type="paragraph" w:default="1" w:styleId="Normal">
     <w:name w:val="Normal"/>
@@ -3524,11 +3562,11 @@
       <w:sz w:val="24"/>
     </w:rPr>
   </w:style>
-  <w:style w:type="paragraph" w:styleId="Ttulo1">
+  <w:style w:type="paragraph" w:styleId="Heading1">
     <w:name w:val="heading 1"/>
     <w:basedOn w:val="Normal"/>
     <w:next w:val="Normal"/>
-    <w:link w:val="Ttulo1Car"/>
+    <w:link w:val="Heading1Char"/>
     <w:uiPriority w:val="9"/>
     <w:qFormat/>
     <w:rsid w:val="004E4A94"/>
@@ -3545,11 +3583,11 @@
       <w:szCs w:val="32"/>
     </w:rPr>
   </w:style>
-  <w:style w:type="paragraph" w:styleId="Ttulo2">
+  <w:style w:type="paragraph" w:styleId="Heading2">
     <w:name w:val="heading 2"/>
     <w:basedOn w:val="Normal"/>
     <w:next w:val="Normal"/>
-    <w:link w:val="Ttulo2Car"/>
+    <w:link w:val="Heading2Char"/>
     <w:uiPriority w:val="9"/>
     <w:unhideWhenUsed/>
     <w:qFormat/>
@@ -3567,11 +3605,11 @@
       <w:szCs w:val="26"/>
     </w:rPr>
   </w:style>
-  <w:style w:type="paragraph" w:styleId="Ttulo3">
+  <w:style w:type="paragraph" w:styleId="Heading3">
     <w:name w:val="heading 3"/>
     <w:basedOn w:val="Normal"/>
     <w:next w:val="Normal"/>
-    <w:link w:val="Ttulo3Car"/>
+    <w:link w:val="Heading3Char"/>
     <w:uiPriority w:val="9"/>
     <w:unhideWhenUsed/>
     <w:qFormat/>
@@ -3588,13 +3626,13 @@
       <w:szCs w:val="24"/>
     </w:rPr>
   </w:style>
-  <w:style w:type="character" w:default="1" w:styleId="Fuentedeprrafopredeter">
+  <w:style w:type="character" w:default="1" w:styleId="DefaultParagraphFont">
     <w:name w:val="Default Paragraph Font"/>
     <w:uiPriority w:val="1"/>
     <w:semiHidden/>
     <w:unhideWhenUsed/>
   </w:style>
-  <w:style w:type="table" w:default="1" w:styleId="Tablanormal">
+  <w:style w:type="table" w:default="1" w:styleId="TableNormal">
     <w:name w:val="Normal Table"/>
     <w:uiPriority w:val="99"/>
     <w:semiHidden/>
@@ -3609,16 +3647,16 @@
       </w:tblCellMar>
     </w:tblPr>
   </w:style>
-  <w:style w:type="numbering" w:default="1" w:styleId="Sinlista">
+  <w:style w:type="numbering" w:default="1" w:styleId="NoList">
     <w:name w:val="No List"/>
     <w:uiPriority w:val="99"/>
     <w:semiHidden/>
     <w:unhideWhenUsed/>
   </w:style>
-  <w:style w:type="character" w:customStyle="1" w:styleId="Ttulo1Car">
-    <w:name w:val="Título 1 Car"/>
-    <w:basedOn w:val="Fuentedeprrafopredeter"/>
-    <w:link w:val="Ttulo1"/>
+  <w:style w:type="character" w:customStyle="1" w:styleId="Heading1Char">
+    <w:name w:val="Heading 1 Char"/>
+    <w:basedOn w:val="DefaultParagraphFont"/>
+    <w:link w:val="Heading1"/>
     <w:uiPriority w:val="9"/>
     <w:rsid w:val="004E4A94"/>
     <w:rPr>
@@ -3628,10 +3666,10 @@
       <w:szCs w:val="32"/>
     </w:rPr>
   </w:style>
-  <w:style w:type="character" w:customStyle="1" w:styleId="Ttulo2Car">
-    <w:name w:val="Título 2 Car"/>
-    <w:basedOn w:val="Fuentedeprrafopredeter"/>
-    <w:link w:val="Ttulo2"/>
+  <w:style w:type="character" w:customStyle="1" w:styleId="Heading2Char">
+    <w:name w:val="Heading 2 Char"/>
+    <w:basedOn w:val="DefaultParagraphFont"/>
+    <w:link w:val="Heading2"/>
     <w:uiPriority w:val="9"/>
     <w:rsid w:val="004E4A94"/>
     <w:rPr>
@@ -3641,10 +3679,10 @@
       <w:szCs w:val="26"/>
     </w:rPr>
   </w:style>
-  <w:style w:type="paragraph" w:styleId="Encabezado">
+  <w:style w:type="paragraph" w:styleId="Header">
     <w:name w:val="header"/>
     <w:basedOn w:val="Normal"/>
-    <w:link w:val="EncabezadoCar"/>
+    <w:link w:val="HeaderChar"/>
     <w:uiPriority w:val="99"/>
     <w:unhideWhenUsed/>
     <w:rsid w:val="00E350FF"/>
@@ -3656,17 +3694,17 @@
       <w:spacing w:after="0" w:line="240" w:lineRule="auto"/>
     </w:pPr>
   </w:style>
-  <w:style w:type="character" w:customStyle="1" w:styleId="EncabezadoCar">
-    <w:name w:val="Encabezado Car"/>
-    <w:basedOn w:val="Fuentedeprrafopredeter"/>
-    <w:link w:val="Encabezado"/>
+  <w:style w:type="character" w:customStyle="1" w:styleId="HeaderChar">
+    <w:name w:val="Header Char"/>
+    <w:basedOn w:val="DefaultParagraphFont"/>
+    <w:link w:val="Header"/>
     <w:uiPriority w:val="99"/>
     <w:rsid w:val="00E350FF"/>
   </w:style>
-  <w:style w:type="paragraph" w:styleId="Piedepgina">
+  <w:style w:type="paragraph" w:styleId="Footer">
     <w:name w:val="footer"/>
     <w:basedOn w:val="Normal"/>
-    <w:link w:val="PiedepginaCar"/>
+    <w:link w:val="FooterChar"/>
     <w:uiPriority w:val="99"/>
     <w:unhideWhenUsed/>
     <w:rsid w:val="00E350FF"/>
@@ -3678,17 +3716,17 @@
       <w:spacing w:after="0" w:line="240" w:lineRule="auto"/>
     </w:pPr>
   </w:style>
-  <w:style w:type="character" w:customStyle="1" w:styleId="PiedepginaCar">
-    <w:name w:val="Pie de página Car"/>
-    <w:basedOn w:val="Fuentedeprrafopredeter"/>
-    <w:link w:val="Piedepgina"/>
+  <w:style w:type="character" w:customStyle="1" w:styleId="FooterChar">
+    <w:name w:val="Footer Char"/>
+    <w:basedOn w:val="DefaultParagraphFont"/>
+    <w:link w:val="Footer"/>
     <w:uiPriority w:val="99"/>
     <w:rsid w:val="00E350FF"/>
   </w:style>
-  <w:style w:type="character" w:customStyle="1" w:styleId="Ttulo3Car">
-    <w:name w:val="Título 3 Car"/>
-    <w:basedOn w:val="Fuentedeprrafopredeter"/>
-    <w:link w:val="Ttulo3"/>
+  <w:style w:type="character" w:customStyle="1" w:styleId="Heading3Char">
+    <w:name w:val="Heading 3 Char"/>
+    <w:basedOn w:val="DefaultParagraphFont"/>
+    <w:link w:val="Heading3"/>
     <w:uiPriority w:val="9"/>
     <w:rsid w:val="001D3F28"/>
     <w:rPr>
@@ -3698,10 +3736,10 @@
       <w:szCs w:val="24"/>
     </w:rPr>
   </w:style>
-  <w:style w:type="paragraph" w:styleId="Textodeglobo">
+  <w:style w:type="paragraph" w:styleId="BalloonText">
     <w:name w:val="Balloon Text"/>
     <w:basedOn w:val="Normal"/>
-    <w:link w:val="TextodegloboCar"/>
+    <w:link w:val="BalloonTextChar"/>
     <w:uiPriority w:val="99"/>
     <w:semiHidden/>
     <w:unhideWhenUsed/>
@@ -3715,10 +3753,10 @@
       <w:szCs w:val="18"/>
     </w:rPr>
   </w:style>
-  <w:style w:type="character" w:customStyle="1" w:styleId="TextodegloboCar">
-    <w:name w:val="Texto de globo Car"/>
-    <w:basedOn w:val="Fuentedeprrafopredeter"/>
-    <w:link w:val="Textodeglobo"/>
+  <w:style w:type="character" w:customStyle="1" w:styleId="BalloonTextChar">
+    <w:name w:val="Balloon Text Char"/>
+    <w:basedOn w:val="DefaultParagraphFont"/>
+    <w:link w:val="BalloonText"/>
     <w:uiPriority w:val="99"/>
     <w:semiHidden/>
     <w:rsid w:val="00047625"/>
@@ -3728,9 +3766,9 @@
       <w:szCs w:val="18"/>
     </w:rPr>
   </w:style>
-  <w:style w:type="table" w:styleId="Tablaconcuadrcula">
+  <w:style w:type="table" w:styleId="TableGrid">
     <w:name w:val="Table Grid"/>
-    <w:basedOn w:val="Tablanormal"/>
+    <w:basedOn w:val="TableNormal"/>
     <w:uiPriority w:val="39"/>
     <w:rsid w:val="00B96ADB"/>
     <w:pPr>
@@ -3747,7 +3785,7 @@
       </w:tblBorders>
     </w:tblPr>
   </w:style>
-  <w:style w:type="paragraph" w:styleId="Prrafodelista">
+  <w:style w:type="paragraph" w:styleId="ListParagraph">
     <w:name w:val="List Paragraph"/>
     <w:basedOn w:val="Normal"/>
     <w:uiPriority w:val="34"/>
@@ -4027,7 +4065,7 @@
 </file>
 
 <file path=customXml/itemProps1.xml><?xml version="1.0" encoding="utf-8"?>
-<ds:datastoreItem xmlns:ds="http://schemas.openxmlformats.org/officeDocument/2006/customXml" ds:itemID="{905716C4-27D1-4BC5-BEDD-F87852DF9379}">
+<ds:datastoreItem xmlns:ds="http://schemas.openxmlformats.org/officeDocument/2006/customXml" ds:itemID="{2FA41D78-715E-44DC-B6F8-F9D25758D366}">
   <ds:schemaRefs>
     <ds:schemaRef ds:uri="http://schemas.openxmlformats.org/officeDocument/2006/bibliography"/>
   </ds:schemaRefs>

</xml_diff>

<commit_message>
Huy que se me olvidaba, HUY
</commit_message>
<xml_diff>
--- a/Análisis/4. DSI - Plataforma de distribución de videojuegos.docx
+++ b/Análisis/4. DSI - Plataforma de distribución de videojuegos.docx
@@ -742,46 +742,6 @@
     <w:p>
       <w:bookmarkStart w:id="0" w:name="_GoBack"/>
       <w:bookmarkEnd w:id="0"/>
-      <w:r>
-        <w:rPr>
-          <w:noProof/>
-        </w:rPr>
-        <w:drawing>
-          <wp:inline distT="0" distB="0" distL="0" distR="0" wp14:anchorId="135FEE38" wp14:editId="46002C51">
-            <wp:extent cx="5400040" cy="3938270"/>
-            <wp:effectExtent l="0" t="0" r="0" b="5080"/>
-            <wp:docPr id="1" name="Picture 1"/>
-            <wp:cNvGraphicFramePr>
-              <a:graphicFrameLocks xmlns:a="http://schemas.openxmlformats.org/drawingml/2006/main" noChangeAspect="1"/>
-            </wp:cNvGraphicFramePr>
-            <a:graphic xmlns:a="http://schemas.openxmlformats.org/drawingml/2006/main">
-              <a:graphicData uri="http://schemas.openxmlformats.org/drawingml/2006/picture">
-                <pic:pic xmlns:pic="http://schemas.openxmlformats.org/drawingml/2006/picture">
-                  <pic:nvPicPr>
-                    <pic:cNvPr id="1" name=""/>
-                    <pic:cNvPicPr/>
-                  </pic:nvPicPr>
-                  <pic:blipFill>
-                    <a:blip r:embed="rId8"/>
-                    <a:stretch>
-                      <a:fillRect/>
-                    </a:stretch>
-                  </pic:blipFill>
-                  <pic:spPr>
-                    <a:xfrm>
-                      <a:off x="0" y="0"/>
-                      <a:ext cx="5400040" cy="3938270"/>
-                    </a:xfrm>
-                    <a:prstGeom prst="rect">
-                      <a:avLst/>
-                    </a:prstGeom>
-                  </pic:spPr>
-                </pic:pic>
-              </a:graphicData>
-            </a:graphic>
-          </wp:inline>
-        </w:drawing>
-      </w:r>
     </w:p>
     <w:p>
       <w:pPr>
@@ -800,11 +760,7 @@
         <w:spacing w:line="480" w:lineRule="auto"/>
       </w:pPr>
       <w:r>
-        <w:t xml:space="preserve">La aplicación no necesita de datos externos de ningún tipo salvo los videojuegos que se vayan añadiendo de forma progresiva a la plataforma, ya que esa es su finalidad. Al principio de la aplicación no habrá ningún videojuego ni ningún usuario, y a medida que los desarrolladores vayan pidiendo subir sus </w:t>
-      </w:r>
-      <w:r>
-        <w:lastRenderedPageBreak/>
-        <w:t>videojuegos y los usuarios se vayan registrando para jugarlos, la aplicación crecerá.</w:t>
+        <w:t>La aplicación no necesita de datos externos de ningún tipo salvo los videojuegos que se vayan añadiendo de forma progresiva a la plataforma, ya que esa es su finalidad. Al principio de la aplicación no habrá ningún videojuego ni ningún usuario, y a medida que los desarrolladores vayan pidiendo subir sus videojuegos y los usuarios se vayan registrando para jugarlos, la aplicación crecerá.</w:t>
       </w:r>
     </w:p>
     <w:p>
@@ -833,7 +789,11 @@
         <w:spacing w:line="480" w:lineRule="auto"/>
       </w:pPr>
       <w:r>
-        <w:t>Las pruebas se realizarán a medida que se vayan programando los diferentes módulos que conforman la aplicación. Una vez pasen todas las pruebas correctamente, se implantarán junto al resto de módulos, y una vez implantados se realizarán más pruebas en conjunto para comprobar que todo funciona de acuerdo a como debería.</w:t>
+        <w:t xml:space="preserve">Las pruebas se realizarán a medida que se vayan programando los diferentes módulos que conforman la aplicación. Una vez pasen todas las pruebas correctamente, se implantarán junto al resto de módulos, y una vez implantados </w:t>
+      </w:r>
+      <w:r>
+        <w:lastRenderedPageBreak/>
+        <w:t>se realizarán más pruebas en conjunto para comprobar que todo funciona de acuerdo a como debería.</w:t>
       </w:r>
     </w:p>
     <w:p>
@@ -1140,7 +1100,6 @@
           </w:tcPr>
           <w:p>
             <w:r>
-              <w:lastRenderedPageBreak/>
               <w:t>PR</w:t>
             </w:r>
             <w:r>
@@ -1171,7 +1130,7 @@
     <w:p/>
     <w:p/>
     <w:sectPr>
-      <w:headerReference w:type="first" r:id="rId9"/>
+      <w:headerReference w:type="first" r:id="rId8"/>
       <w:pgSz w:w="11906" w:h="16838"/>
       <w:pgMar w:top="1417" w:right="1701" w:bottom="1417" w:left="1701" w:header="708" w:footer="708" w:gutter="0"/>
       <w:pgNumType w:start="1"/>
@@ -3281,6 +3240,7 @@
     <w:lsdException w:name="HTML Sample" w:semiHidden="1" w:unhideWhenUsed="1"/>
     <w:lsdException w:name="HTML Typewriter" w:semiHidden="1" w:unhideWhenUsed="1"/>
     <w:lsdException w:name="HTML Variable" w:semiHidden="1" w:unhideWhenUsed="1"/>
+    <w:lsdException w:name="Normal Table" w:semiHidden="1" w:unhideWhenUsed="1"/>
     <w:lsdException w:name="annotation subject" w:semiHidden="1" w:unhideWhenUsed="1"/>
     <w:lsdException w:name="No List" w:semiHidden="1" w:unhideWhenUsed="1"/>
     <w:lsdException w:name="Outline List 1" w:semiHidden="1" w:unhideWhenUsed="1"/>
@@ -3323,8 +3283,11 @@
     <w:lsdException w:name="Table Contemporary" w:semiHidden="1" w:unhideWhenUsed="1"/>
     <w:lsdException w:name="Table Elegant" w:semiHidden="1" w:unhideWhenUsed="1"/>
     <w:lsdException w:name="Table Professional" w:semiHidden="1" w:unhideWhenUsed="1"/>
+    <w:lsdException w:name="Table Subtle 1" w:semiHidden="1" w:unhideWhenUsed="1"/>
     <w:lsdException w:name="Table Subtle 2" w:semiHidden="1" w:unhideWhenUsed="1"/>
     <w:lsdException w:name="Table Web 1" w:semiHidden="1" w:unhideWhenUsed="1"/>
+    <w:lsdException w:name="Table Web 2" w:semiHidden="1" w:unhideWhenUsed="1"/>
+    <w:lsdException w:name="Table Web 3" w:semiHidden="1" w:unhideWhenUsed="1"/>
     <w:lsdException w:name="Balloon Text" w:semiHidden="1" w:unhideWhenUsed="1"/>
     <w:lsdException w:name="Table Grid" w:uiPriority="39"/>
     <w:lsdException w:name="Table Theme" w:semiHidden="1" w:unhideWhenUsed="1"/>
@@ -4065,7 +4028,7 @@
 </file>
 
 <file path=customXml/itemProps1.xml><?xml version="1.0" encoding="utf-8"?>
-<ds:datastoreItem xmlns:ds="http://schemas.openxmlformats.org/officeDocument/2006/customXml" ds:itemID="{2FA41D78-715E-44DC-B6F8-F9D25758D366}">
+<ds:datastoreItem xmlns:ds="http://schemas.openxmlformats.org/officeDocument/2006/customXml" ds:itemID="{84425A79-5FFC-495E-9EF4-6229FE62B332}">
   <ds:schemaRefs>
     <ds:schemaRef ds:uri="http://schemas.openxmlformats.org/officeDocument/2006/bibliography"/>
   </ds:schemaRefs>

</xml_diff>